<commit_message>
working on db hw
</commit_message>
<xml_diff>
--- a/CS_5530/Homework7.docx
+++ b/CS_5530/Homework7.docx
@@ -30,7 +30,39 @@
         <w:spacing w:line="480" w:lineRule="auto"/>
       </w:pPr>
       <w:r>
-        <w:t>Add an index on StartDate. This will help for both queries.</w:t>
+        <w:t xml:space="preserve">Create </w:t>
+      </w:r>
+      <w:proofErr w:type="gramStart"/>
+      <w:r>
+        <w:t>Index(</w:t>
+      </w:r>
+      <w:proofErr w:type="gramEnd"/>
+      <w:r>
+        <w:t xml:space="preserve">StartDate, </w:t>
+      </w:r>
+      <w:proofErr w:type="spellStart"/>
+      <w:r>
+        <w:t>EndDate</w:t>
+      </w:r>
+      <w:proofErr w:type="spellEnd"/>
+      <w:r>
+        <w:t xml:space="preserve">); If we were every querying on </w:t>
+      </w:r>
+      <w:proofErr w:type="spellStart"/>
+      <w:r>
+        <w:t>EndDate</w:t>
+      </w:r>
+      <w:proofErr w:type="spellEnd"/>
+      <w:r>
+        <w:t xml:space="preserve"> alone this would be bad, but since we are always querying on </w:t>
+      </w:r>
+      <w:proofErr w:type="spellStart"/>
+      <w:r>
+        <w:t>startDate</w:t>
+      </w:r>
+      <w:proofErr w:type="spellEnd"/>
+      <w:r>
+        <w:t xml:space="preserve"> or both Dates, this index will work well.</w:t>
       </w:r>
     </w:p>
     <w:p>
@@ -43,7 +75,7 @@
         <w:spacing w:line="480" w:lineRule="auto"/>
       </w:pPr>
       <w:r>
-        <w:t xml:space="preserve">Add an index on </w:t>
+        <w:t>For the first two common queries, Create Index(</w:t>
       </w:r>
       <w:proofErr w:type="spellStart"/>
       <w:r>
@@ -51,7 +83,23 @@
       </w:r>
       <w:proofErr w:type="spellEnd"/>
       <w:r>
-        <w:t xml:space="preserve"> for getting grades and classes for a particular student. Add an index on Grade for filtering based on grades.</w:t>
+        <w:t xml:space="preserve">); For the next two common queries, </w:t>
+      </w:r>
+      <w:proofErr w:type="spellStart"/>
+      <w:r>
+        <w:t xml:space="preserve">Create </w:t>
+      </w:r>
+      <w:proofErr w:type="gramStart"/>
+      <w:r>
+        <w:t>Inde</w:t>
+      </w:r>
+      <w:proofErr w:type="spellEnd"/>
+      <w:r>
+        <w:t>x(</w:t>
+      </w:r>
+      <w:proofErr w:type="gramEnd"/>
+      <w:r>
+        <w:t>Grade);</w:t>
       </w:r>
     </w:p>
     <w:p>
@@ -64,15 +112,20 @@
         <w:spacing w:line="480" w:lineRule="auto"/>
       </w:pPr>
       <w:r>
-        <w:t xml:space="preserve">Because everything is based on a class add an index on </w:t>
+        <w:t xml:space="preserve">Create </w:t>
+      </w:r>
+      <w:proofErr w:type="gramStart"/>
+      <w:r>
+        <w:t>Index(</w:t>
       </w:r>
       <w:proofErr w:type="spellStart"/>
+      <w:proofErr w:type="gramEnd"/>
       <w:r>
         <w:t>className</w:t>
       </w:r>
       <w:proofErr w:type="spellEnd"/>
       <w:r>
-        <w:t>.</w:t>
+        <w:t>, Grade); Create an index for both these since we’re never querying by just grade.</w:t>
       </w:r>
     </w:p>
     <w:p>
@@ -317,6 +370,7 @@
     <w:lsdException w:name="HTML Sample" w:semiHidden="1" w:unhideWhenUsed="1"/>
     <w:lsdException w:name="HTML Typewriter" w:semiHidden="1" w:unhideWhenUsed="1"/>
     <w:lsdException w:name="HTML Variable" w:semiHidden="1" w:unhideWhenUsed="1"/>
+    <w:lsdException w:name="Normal Table" w:semiHidden="1" w:unhideWhenUsed="1"/>
     <w:lsdException w:name="annotation subject" w:semiHidden="1" w:unhideWhenUsed="1"/>
     <w:lsdException w:name="No List" w:semiHidden="1" w:unhideWhenUsed="1"/>
     <w:lsdException w:name="Outline List 1" w:semiHidden="1" w:unhideWhenUsed="1"/>
@@ -363,8 +417,10 @@
     <w:lsdException w:name="Table Subtle 2" w:semiHidden="1" w:unhideWhenUsed="1"/>
     <w:lsdException w:name="Table Web 1" w:semiHidden="1" w:unhideWhenUsed="1"/>
     <w:lsdException w:name="Table Web 2" w:semiHidden="1" w:unhideWhenUsed="1"/>
+    <w:lsdException w:name="Table Web 3" w:semiHidden="1" w:unhideWhenUsed="1"/>
     <w:lsdException w:name="Balloon Text" w:semiHidden="1" w:unhideWhenUsed="1"/>
     <w:lsdException w:name="Table Grid" w:uiPriority="39"/>
+    <w:lsdException w:name="Table Theme" w:semiHidden="1" w:unhideWhenUsed="1"/>
     <w:lsdException w:name="Placeholder Text" w:semiHidden="1"/>
     <w:lsdException w:name="No Spacing" w:uiPriority="1" w:qFormat="1"/>
     <w:lsdException w:name="Light Shading" w:uiPriority="60"/>

</xml_diff>